<commit_message>
keine ahnung mal sehen as geht
</commit_message>
<xml_diff>
--- a/files/Urkunden_Zusammenfassung/1000m.docx
+++ b/files/Urkunden_Zusammenfassung/1000m.docx
@@ -4,204 +4,1051 @@
   <w:body>
     <w:p>
       <w:r>
-        <w:t xml:space="preserve">Vorname Teilnehmer: </w:t>
-      </w:r>
-      <w:r>
+        <w:rPr>
+          <w:noProof/>
+        </w:rPr>
+        <w:pict>
+          <v:rect id="_x0000_s1039" style="position:absolute;margin-left:0;margin-top:0;width:540pt;height:783pt;z-index:-251657728" filled="f" strokecolor="#00679a" strokeweight="12pt">
+            <v:fill opacity="0"/>
+            <v:stroke linestyle="thickBetweenThin"/>
+          </v:rect>
+        </w:pict>
+      </w:r>
+    </w:p>
+    <w:p>
+      <w:pPr>
+        <w:autoSpaceDE w:val="0"/>
+        <w:jc w:val="center"/>
+        <w:rPr>
+          <w:rFonts w:ascii="Univers55" w:eastAsia="Univers55" w:hAnsi="Univers55" w:cs="Univers55"/>
+          <w:b/>
+          <w:bCs/>
+          <w:color w:val="00659B"/>
+          <w:sz w:val="28"/>
+          <w:szCs w:val="28"/>
+        </w:rPr>
+      </w:pPr>
+    </w:p>
+    <w:p>
+      <w:pPr>
+        <w:tabs>
+          <w:tab w:val="left" w:pos="3107"/>
+          <w:tab w:val="center" w:pos="5386"/>
+        </w:tabs>
+        <w:autoSpaceDE w:val="0"/>
+        <w:jc w:val="center"/>
+        <w:rPr>
+          <w:rFonts w:ascii="Univers55" w:eastAsia="Univers55" w:hAnsi="Univers55" w:cs="Univers55"/>
+          <w:b/>
+          <w:bCs/>
+          <w:color w:val="0F243E" w:themeColor="text2" w:themeShade="80"/>
+          <w:sz w:val="168"/>
+          <w:szCs w:val="168"/>
+        </w:rPr>
+      </w:pPr>
+      <w:r>
+        <w:rPr>
+          <w:noProof/>
+          <w:color w:val="0F243E" w:themeColor="text2" w:themeShade="80"/>
+        </w:rPr>
+        <w:drawing>
+          <wp:anchor distT="0" distB="0" distL="114300" distR="114300" simplePos="0" relativeHeight="251657728" behindDoc="1" locked="0" layoutInCell="1" allowOverlap="1">
+            <wp:simplePos x="0" y="0"/>
+            <wp:positionH relativeFrom="column">
+              <wp:posOffset>114300</wp:posOffset>
+            </wp:positionH>
+            <wp:positionV relativeFrom="paragraph">
+              <wp:posOffset>850900</wp:posOffset>
+            </wp:positionV>
+            <wp:extent cx="6617335" cy="4066540"/>
+            <wp:effectExtent l="19050" t="0" r="0" b="0"/>
+            <wp:wrapNone/>
+            <wp:docPr id="20" name="Bild 20"/>
+            <wp:cNvGraphicFramePr>
+              <a:graphicFrameLocks xmlns:a="http://schemas.openxmlformats.org/drawingml/2006/main" noChangeAspect="1"/>
+            </wp:cNvGraphicFramePr>
+            <a:graphic xmlns:a="http://schemas.openxmlformats.org/drawingml/2006/main">
+              <a:graphicData uri="http://schemas.openxmlformats.org/drawingml/2006/picture">
+                <pic:pic xmlns:pic="http://schemas.openxmlformats.org/drawingml/2006/picture">
+                  <pic:nvPicPr>
+                    <pic:cNvPr id="0" name="Picture 20"/>
+                    <pic:cNvPicPr>
+                      <a:picLocks noChangeAspect="1" noChangeArrowheads="1"/>
+                    </pic:cNvPicPr>
+                  </pic:nvPicPr>
+                  <pic:blipFill>
+                    <a:blip r:embed="rId4" cstate="print"/>
+                    <a:srcRect/>
+                    <a:stretch>
+                      <a:fillRect/>
+                    </a:stretch>
+                  </pic:blipFill>
+                  <pic:spPr bwMode="auto">
+                    <a:xfrm>
+                      <a:off x="0" y="0"/>
+                      <a:ext cx="6617335" cy="4066540"/>
+                    </a:xfrm>
+                    <a:prstGeom prst="rect">
+                      <a:avLst/>
+                    </a:prstGeom>
+                    <a:noFill/>
+                    <a:ln w="9525">
+                      <a:noFill/>
+                      <a:miter lim="800000"/>
+                      <a:headEnd/>
+                      <a:tailEnd/>
+                    </a:ln>
+                  </pic:spPr>
+                </pic:pic>
+              </a:graphicData>
+            </a:graphic>
+          </wp:anchor>
+        </w:drawing>
+      </w:r>
+      <w:r>
+        <w:rPr>
+          <w:rFonts w:ascii="Univers55" w:eastAsia="Univers55" w:hAnsi="Univers55" w:cs="Univers55"/>
+          <w:b/>
+          <w:bCs/>
+          <w:color w:val="0F243E" w:themeColor="text2" w:themeShade="80"/>
+          <w:sz w:val="168"/>
+          <w:szCs w:val="168"/>
+        </w:rPr>
+        <w:t>Urkunde</w:t>
+      </w:r>
+    </w:p>
+    <w:p>
+      <w:pPr>
+        <w:tabs>
+          <w:tab w:val="left" w:pos="3107"/>
+          <w:tab w:val="center" w:pos="5386"/>
+        </w:tabs>
+        <w:autoSpaceDE w:val="0"/>
+        <w:rPr>
+          <w:rFonts w:ascii="Univers55" w:eastAsia="Univers55" w:hAnsi="Univers55" w:cs="Univers55"/>
+          <w:b/>
+          <w:bCs/>
+          <w:color w:val="00659B"/>
+          <w:sz w:val="144"/>
+          <w:szCs w:val="144"/>
+        </w:rPr>
+      </w:pPr>
+    </w:p>
+    <w:p>
+      <w:pPr>
+        <w:tabs>
+          <w:tab w:val="left" w:pos="3107"/>
+          <w:tab w:val="center" w:pos="5386"/>
+        </w:tabs>
+        <w:autoSpaceDE w:val="0"/>
+        <w:jc w:val="center"/>
+        <w:rPr>
+          <w:rFonts w:ascii="Univers55" w:eastAsia="Univers55" w:hAnsi="Univers55" w:cs="Univers55"/>
+          <w:b/>
+          <w:bCs/>
+          <w:sz w:val="72"/>
+          <w:szCs w:val="72"/>
+        </w:rPr>
+      </w:pPr>
+    </w:p>
+    <w:p>
+      <w:pPr>
+        <w:tabs>
+          <w:tab w:val="left" w:pos="3107"/>
+          <w:tab w:val="center" w:pos="5386"/>
+        </w:tabs>
+        <w:autoSpaceDE w:val="0"/>
+        <w:jc w:val="center"/>
+        <w:rPr>
+          <w:rFonts w:ascii="Univers55" w:eastAsia="Univers55" w:hAnsi="Univers55" w:cs="Univers55"/>
+          <w:b/>
+          <w:bCs/>
+          <w:sz w:val="72"/>
+          <w:szCs w:val="72"/>
+        </w:rPr>
+      </w:pPr>
+    </w:p>
+    <w:p>
+      <w:pPr>
+        <w:tabs>
+          <w:tab w:val="left" w:pos="3107"/>
+          <w:tab w:val="center" w:pos="5386"/>
+        </w:tabs>
+        <w:autoSpaceDE w:val="0"/>
+        <w:spacing w:line="360" w:lineRule="auto"/>
+        <w:jc w:val="center"/>
+        <w:rPr>
+          <w:rFonts w:ascii="Flubber" w:eastAsia="Univers55" w:hAnsi="Flubber" w:cs="David"/>
+          <w:b/>
+          <w:bCs/>
+          <w:color w:val="0F243E" w:themeColor="text2" w:themeShade="80"/>
+          <w:sz w:val="96"/>
+          <w:szCs w:val="96"/>
+        </w:rPr>
+      </w:pPr>
+      <w:r>
+        <w:rPr>
+          <w:rFonts w:ascii="Flubber" w:eastAsia="Univers55" w:hAnsi="Flubber" w:cs="David"/>
+          <w:b/>
+          <w:bCs/>
+          <w:i/>
+          <w:iCs/>
+          <w:color w:val="0F243E" w:themeColor="text2" w:themeShade="80"/>
+          <w:sz w:val="96"/>
+          <w:szCs w:val="96"/>
+        </w:rPr>
+        <w:t>Heideseeschwimmen</w:t>
+      </w:r>
+    </w:p>
+    <w:p>
+      <w:pPr>
+        <w:tabs>
+          <w:tab w:val="left" w:pos="3107"/>
+          <w:tab w:val="center" w:pos="5386"/>
+        </w:tabs>
+        <w:autoSpaceDE w:val="0"/>
+        <w:spacing w:before="240"/>
+        <w:rPr>
+          <w:rFonts w:ascii="Univers55" w:eastAsia="Univers55" w:hAnsi="Univers55" w:cs="Univers55"/>
+          <w:sz w:val="48"/>
+          <w:szCs w:val="48"/>
+        </w:rPr>
+      </w:pPr>
+      <w:r>
+        <w:rPr>
+          <w:rFonts w:ascii="Univers55" w:eastAsia="Univers55" w:hAnsi="Univers55" w:cs="Univers55"/>
+          <w:sz w:val="48"/>
+          <w:szCs w:val="48"/>
+        </w:rPr>
         <w:fldChar w:fldCharType="begin"/>
       </w:r>
       <w:r>
+        <w:rPr>
+          <w:rFonts w:ascii="Univers55" w:eastAsia="Univers55" w:hAnsi="Univers55" w:cs="Univers55"/>
+          <w:sz w:val="48"/>
+          <w:szCs w:val="48"/>
+        </w:rPr>
         <w:instrText xml:space="preserve"> MERGEFIELD  teilnehmer_Vorname  \* MERGEFORMAT </w:instrText>
       </w:r>
       <w:r>
+        <w:rPr>
+          <w:rFonts w:ascii="Univers55" w:eastAsia="Univers55" w:hAnsi="Univers55" w:cs="Univers55"/>
+          <w:sz w:val="48"/>
+          <w:szCs w:val="48"/>
+        </w:rPr>
         <w:fldChar w:fldCharType="separate"/>
       </w:r>
       <w:r>
         <w:rPr>
+          <w:rFonts w:ascii="Univers55" w:eastAsia="Univers55" w:hAnsi="Univers55" w:cs="Univers55"/>
           <w:noProof/>
+          <w:sz w:val="48"/>
+          <w:szCs w:val="48"/>
         </w:rPr>
         <w:t>«teilnehmer_Vorname»</w:t>
       </w:r>
       <w:r>
         <w:rPr>
+          <w:rFonts w:ascii="Univers55" w:eastAsia="Univers55" w:hAnsi="Univers55" w:cs="Univers55"/>
+          <w:sz w:val="48"/>
+          <w:szCs w:val="48"/>
+        </w:rPr>
+        <w:fldChar w:fldCharType="end"/>
+      </w:r>
+      <w:r>
+        <w:rPr>
+          <w:rFonts w:ascii="Univers55" w:eastAsia="Univers55" w:hAnsi="Univers55" w:cs="Univers55"/>
+          <w:sz w:val="48"/>
+          <w:szCs w:val="48"/>
+        </w:rPr>
+        <w:t xml:space="preserve"> </w:t>
+      </w:r>
+      <w:r>
+        <w:rPr>
+          <w:rFonts w:ascii="Univers55" w:eastAsia="Univers55" w:hAnsi="Univers55" w:cs="Univers55"/>
+          <w:sz w:val="48"/>
+          <w:szCs w:val="48"/>
+        </w:rPr>
+        <w:fldChar w:fldCharType="begin"/>
+      </w:r>
+      <w:r>
+        <w:rPr>
+          <w:rFonts w:ascii="Univers55" w:eastAsia="Univers55" w:hAnsi="Univers55" w:cs="Univers55"/>
+          <w:sz w:val="48"/>
+          <w:szCs w:val="48"/>
+        </w:rPr>
+        <w:instrText xml:space="preserve"> MERGEFIELD  teilnehmer_Nachname  \* MERGEFORMAT </w:instrText>
+      </w:r>
+      <w:r>
+        <w:rPr>
+          <w:rFonts w:ascii="Univers55" w:eastAsia="Univers55" w:hAnsi="Univers55" w:cs="Univers55"/>
+          <w:sz w:val="48"/>
+          <w:szCs w:val="48"/>
+        </w:rPr>
+        <w:fldChar w:fldCharType="separate"/>
+      </w:r>
+      <w:r>
+        <w:rPr>
+          <w:rFonts w:ascii="Univers55" w:eastAsia="Univers55" w:hAnsi="Univers55" w:cs="Univers55"/>
           <w:noProof/>
+          <w:sz w:val="48"/>
+          <w:szCs w:val="48"/>
+        </w:rPr>
+        <w:t>«teilnehmer_Nachname»</w:t>
+      </w:r>
+      <w:r>
+        <w:rPr>
+          <w:rFonts w:ascii="Univers55" w:eastAsia="Univers55" w:hAnsi="Univers55" w:cs="Univers55"/>
+          <w:sz w:val="48"/>
+          <w:szCs w:val="48"/>
         </w:rPr>
         <w:fldChar w:fldCharType="end"/>
       </w:r>
     </w:p>
     <w:p>
-      <w:r>
-        <w:t xml:space="preserve">Alterstklasse Teilnehmer: </w:t>
-      </w:r>
-      <w:fldSimple w:instr=" MERGEFIELD  teilnehmer_Nachname  \* MERGEFORMAT ">
-        <w:r>
-          <w:rPr>
-            <w:noProof/>
-          </w:rPr>
-          <w:t>«teilnehmer_Nachname»</w:t>
-        </w:r>
-      </w:fldSimple>
-    </w:p>
-    <w:p>
-      <w:r>
-        <w:t>Verein Teilnehmer:</w:t>
-      </w:r>
-      <w:r>
+      <w:pPr>
+        <w:tabs>
+          <w:tab w:val="left" w:pos="3107"/>
+          <w:tab w:val="center" w:pos="5386"/>
+        </w:tabs>
+        <w:autoSpaceDE w:val="0"/>
+        <w:spacing w:before="240"/>
+        <w:jc w:val="center"/>
+        <w:rPr>
+          <w:rFonts w:ascii="Univers55" w:eastAsia="Univers55" w:hAnsi="Univers55" w:cs="Univers55"/>
+          <w:b/>
+          <w:bCs/>
+          <w:i/>
+          <w:iCs/>
+          <w:sz w:val="56"/>
+          <w:szCs w:val="56"/>
+        </w:rPr>
+      </w:pPr>
+      <w:r>
+        <w:rPr>
+          <w:rFonts w:ascii="Univers55" w:eastAsia="Univers55" w:hAnsi="Univers55" w:cs="Univers55"/>
+          <w:i/>
+          <w:iCs/>
+          <w:sz w:val="56"/>
+          <w:szCs w:val="56"/>
+        </w:rPr>
+        <w:t>schwamm die 1000 m</w:t>
+      </w:r>
+    </w:p>
+    <w:p>
+      <w:pPr>
+        <w:tabs>
+          <w:tab w:val="left" w:pos="3107"/>
+          <w:tab w:val="center" w:pos="5386"/>
+        </w:tabs>
+        <w:autoSpaceDE w:val="0"/>
+        <w:spacing w:before="240"/>
+        <w:jc w:val="center"/>
+        <w:rPr>
+          <w:rFonts w:ascii="Univers55" w:eastAsia="Univers55" w:hAnsi="Univers55" w:cs="Univers55"/>
+          <w:i/>
+          <w:iCs/>
+          <w:sz w:val="56"/>
+          <w:szCs w:val="56"/>
+        </w:rPr>
+      </w:pPr>
+      <w:r>
+        <w:rPr>
+          <w:rFonts w:ascii="Univers55" w:eastAsia="Univers55" w:hAnsi="Univers55" w:cs="Univers55"/>
+          <w:i/>
+          <w:iCs/>
+          <w:sz w:val="56"/>
+          <w:szCs w:val="56"/>
+        </w:rPr>
+        <w:t xml:space="preserve">in </w:t>
+      </w:r>
+      <w:r>
+        <w:rPr>
+          <w:rFonts w:ascii="Univers55" w:eastAsia="Univers55" w:hAnsi="Univers55" w:cs="Univers55"/>
+          <w:i/>
+          <w:iCs/>
+          <w:sz w:val="56"/>
+          <w:szCs w:val="56"/>
+        </w:rPr>
+        <w:fldChar w:fldCharType="begin"/>
+      </w:r>
+      <w:r>
+        <w:rPr>
+          <w:rFonts w:ascii="Univers55" w:eastAsia="Univers55" w:hAnsi="Univers55" w:cs="Univers55"/>
+          <w:i/>
+          <w:iCs/>
+          <w:sz w:val="56"/>
+          <w:szCs w:val="56"/>
+        </w:rPr>
+        <w:instrText xml:space="preserve"> MERGEFIELD  teilnehmer_Zeit  \* MERGEFORMAT </w:instrText>
+      </w:r>
+      <w:r>
+        <w:rPr>
+          <w:rFonts w:ascii="Univers55" w:eastAsia="Univers55" w:hAnsi="Univers55" w:cs="Univers55"/>
+          <w:i/>
+          <w:iCs/>
+          <w:sz w:val="56"/>
+          <w:szCs w:val="56"/>
+        </w:rPr>
+        <w:fldChar w:fldCharType="separate"/>
+      </w:r>
+      <w:r>
+        <w:rPr>
+          <w:rFonts w:ascii="Univers55" w:eastAsia="Univers55" w:hAnsi="Univers55" w:cs="Univers55"/>
+          <w:i/>
+          <w:iCs/>
+          <w:noProof/>
+          <w:sz w:val="56"/>
+          <w:szCs w:val="56"/>
+        </w:rPr>
+        <w:t>«teilnehmer_Zeit»</w:t>
+      </w:r>
+      <w:r>
+        <w:rPr>
+          <w:rFonts w:ascii="Univers55" w:eastAsia="Univers55" w:hAnsi="Univers55" w:cs="Univers55"/>
+          <w:i/>
+          <w:iCs/>
+          <w:sz w:val="56"/>
+          <w:szCs w:val="56"/>
+        </w:rPr>
+        <w:fldChar w:fldCharType="end"/>
+      </w:r>
+      <w:r>
+        <w:rPr>
+          <w:rFonts w:ascii="Univers55" w:eastAsia="Univers55" w:hAnsi="Univers55" w:cs="Univers55"/>
+          <w:i/>
+          <w:iCs/>
+          <w:sz w:val="56"/>
+          <w:szCs w:val="56"/>
+        </w:rPr>
         <w:t xml:space="preserve"> </w:t>
       </w:r>
-      <w:fldSimple w:instr=" MERGEFIELD  teilnehmer_Altersklasse  \* MERGEFORMAT ">
-        <w:r>
-          <w:rPr>
-            <w:noProof/>
-          </w:rPr>
-          <w:t>«teilnehmer_Altersklasse»</w:t>
-        </w:r>
-      </w:fldSimple>
-    </w:p>
-    <w:p>
-      <w:r>
-        <w:t>Disziplin:</w:t>
-      </w:r>
-      <w:r>
-        <w:t xml:space="preserve"> </w:t>
-      </w:r>
-      <w:fldSimple w:instr=" MERGEFIELD  teilnehmer_Verein  \* MERGEFORMAT ">
-        <w:r>
-          <w:rPr>
-            <w:noProof/>
-          </w:rPr>
-          <w:t>«teilnehmer_Verein»</w:t>
-        </w:r>
-      </w:fldSimple>
-    </w:p>
-    <w:p>
-      <w:r>
-        <w:t xml:space="preserve">Nummer Teilnehmer: </w:t>
-      </w:r>
-      <w:fldSimple w:instr=" MERGEFIELD  teilnehmer_Disziplin  \* MERGEFORMAT ">
-        <w:r>
-          <w:rPr>
-            <w:noProof/>
-          </w:rPr>
-          <w:t>«teilnehmer_Disziplin»</w:t>
-        </w:r>
-      </w:fldSimple>
-    </w:p>
-    <w:p>
-      <w:r>
-        <w:t>Zeit Teilnehmer:</w:t>
-      </w:r>
-      <w:r>
-        <w:t xml:space="preserve"> </w:t>
-      </w:r>
-      <w:fldSimple w:instr=" MERGEFIELD  teilnehmer_Zeit  \* MERGEFORMAT ">
-        <w:r>
-          <w:rPr>
-            <w:noProof/>
-          </w:rPr>
-          <w:t>«teilnehmer_Zeit»</w:t>
-        </w:r>
-      </w:fldSimple>
-    </w:p>
-    <w:p>
-      <w:r>
-        <w:t>Vorname Veranstalter</w:t>
-      </w:r>
-      <w:r>
-        <w:t xml:space="preserve">: </w:t>
-      </w:r>
-      <w:fldSimple w:instr=" MERGEFIELD  veranstalter_Vorname  \* MERGEFORMAT ">
-        <w:r>
-          <w:rPr>
-            <w:noProof/>
-          </w:rPr>
-          <w:t>«veranstalter_Vorname»</w:t>
-        </w:r>
-      </w:fldSimple>
-    </w:p>
-    <w:p>
-      <w:r>
-        <w:t>Nachname Veranstalter</w:t>
-      </w:r>
-      <w:r>
-        <w:t xml:space="preserve">: </w:t>
-      </w:r>
-      <w:r>
+      <w:r>
+        <w:rPr>
+          <w:rFonts w:ascii="Univers55" w:eastAsia="Univers55" w:hAnsi="Univers55" w:cs="Univers55"/>
+          <w:i/>
+          <w:iCs/>
+          <w:sz w:val="56"/>
+          <w:szCs w:val="56"/>
+        </w:rPr>
+        <w:t>Minuten</w:t>
+      </w:r>
+    </w:p>
+    <w:p>
+      <w:pPr>
+        <w:tabs>
+          <w:tab w:val="left" w:pos="3107"/>
+          <w:tab w:val="center" w:pos="5386"/>
+        </w:tabs>
+        <w:autoSpaceDE w:val="0"/>
+        <w:spacing w:before="240"/>
+        <w:jc w:val="center"/>
+        <w:rPr>
+          <w:rFonts w:ascii="Univers55" w:eastAsia="Univers55" w:hAnsi="Univers55" w:cs="Univers55"/>
+          <w:i/>
+          <w:iCs/>
+          <w:sz w:val="56"/>
+          <w:szCs w:val="56"/>
+        </w:rPr>
+      </w:pPr>
+      <w:r>
+        <w:rPr>
+          <w:rFonts w:ascii="Univers55" w:eastAsia="Univers55" w:hAnsi="Univers55" w:cs="Univers55"/>
+          <w:i/>
+          <w:iCs/>
+          <w:sz w:val="56"/>
+          <w:szCs w:val="56"/>
+        </w:rPr>
+        <w:t>und belegte</w:t>
+      </w:r>
+    </w:p>
+    <w:p>
+      <w:pPr>
+        <w:tabs>
+          <w:tab w:val="left" w:pos="3107"/>
+          <w:tab w:val="center" w:pos="5386"/>
+        </w:tabs>
+        <w:autoSpaceDE w:val="0"/>
+        <w:spacing w:before="240"/>
+        <w:jc w:val="center"/>
+        <w:rPr>
+          <w:rFonts w:ascii="Univers55" w:eastAsia="Univers55" w:hAnsi="Univers55" w:cs="Univers55"/>
+          <w:i/>
+          <w:iCs/>
+          <w:sz w:val="56"/>
+          <w:szCs w:val="56"/>
+        </w:rPr>
+      </w:pPr>
+      <w:r>
+        <w:rPr>
+          <w:rFonts w:ascii="Univers55" w:eastAsia="Univers55" w:hAnsi="Univers55" w:cs="Univers55"/>
+          <w:i/>
+          <w:iCs/>
+          <w:sz w:val="56"/>
+          <w:szCs w:val="56"/>
+        </w:rPr>
+        <w:t xml:space="preserve">in der Altersklasse </w:t>
+      </w:r>
+      <w:r>
+        <w:rPr>
+          <w:rFonts w:ascii="Univers55" w:eastAsia="Univers55" w:hAnsi="Univers55" w:cs="Univers55"/>
+          <w:i/>
+          <w:iCs/>
+          <w:sz w:val="56"/>
+          <w:szCs w:val="56"/>
+        </w:rPr>
         <w:fldChar w:fldCharType="begin"/>
       </w:r>
       <w:r>
-        <w:instrText xml:space="preserve"> MERGEFIELD  veranstalter_Nachname  \* MERGEFORMAT </w:instrText>
-      </w:r>
-      <w:r>
+        <w:rPr>
+          <w:rFonts w:ascii="Univers55" w:eastAsia="Univers55" w:hAnsi="Univers55" w:cs="Univers55"/>
+          <w:i/>
+          <w:iCs/>
+          <w:sz w:val="56"/>
+          <w:szCs w:val="56"/>
+        </w:rPr>
+        <w:instrText xml:space="preserve"> MERGEFIELD  teilnehmer_Altersklasse  \* MERGEFORMAT </w:instrText>
+      </w:r>
+      <w:r>
+        <w:rPr>
+          <w:rFonts w:ascii="Univers55" w:eastAsia="Univers55" w:hAnsi="Univers55" w:cs="Univers55"/>
+          <w:i/>
+          <w:iCs/>
+          <w:sz w:val="56"/>
+          <w:szCs w:val="56"/>
+        </w:rPr>
         <w:fldChar w:fldCharType="separate"/>
       </w:r>
       <w:r>
         <w:rPr>
+          <w:rFonts w:ascii="Univers55" w:eastAsia="Univers55" w:hAnsi="Univers55" w:cs="Univers55"/>
+          <w:i/>
+          <w:iCs/>
           <w:noProof/>
-        </w:rPr>
-        <w:t>«veranstalter_Nachname»</w:t>
-      </w:r>
-      <w:r>
+          <w:sz w:val="56"/>
+          <w:szCs w:val="56"/>
+        </w:rPr>
+        <w:t>«teilnehmer_</w:t>
+      </w:r>
+      <w:r>
+        <w:rPr>
+          <w:rFonts w:ascii="Univers55" w:eastAsia="Univers55" w:hAnsi="Univers55" w:cs="Univers55"/>
+          <w:i/>
+          <w:iCs/>
+          <w:noProof/>
+          <w:sz w:val="56"/>
+          <w:szCs w:val="56"/>
+        </w:rPr>
+        <w:t>ak</w:t>
+      </w:r>
+      <w:r>
+        <w:rPr>
+          <w:rFonts w:ascii="Univers55" w:eastAsia="Univers55" w:hAnsi="Univers55" w:cs="Univers55"/>
+          <w:i/>
+          <w:iCs/>
+          <w:noProof/>
+          <w:sz w:val="56"/>
+          <w:szCs w:val="56"/>
+        </w:rPr>
+        <w:t>»</w:t>
+      </w:r>
+      <w:r>
+        <w:rPr>
+          <w:rFonts w:ascii="Univers55" w:eastAsia="Univers55" w:hAnsi="Univers55" w:cs="Univers55"/>
+          <w:i/>
+          <w:iCs/>
+          <w:sz w:val="56"/>
+          <w:szCs w:val="56"/>
+        </w:rPr>
+        <w:fldChar w:fldCharType="end"/>
+      </w:r>
+    </w:p>
+    <w:p>
+      <w:pPr>
+        <w:tabs>
+          <w:tab w:val="left" w:pos="3107"/>
+          <w:tab w:val="center" w:pos="5386"/>
+        </w:tabs>
+        <w:autoSpaceDE w:val="0"/>
+        <w:spacing w:before="360"/>
+        <w:jc w:val="center"/>
+        <w:rPr>
+          <w:rFonts w:ascii="Univers55" w:eastAsia="Univers55" w:hAnsi="Univers55" w:cs="Univers55"/>
+          <w:i/>
+          <w:iCs/>
+          <w:sz w:val="56"/>
+          <w:szCs w:val="56"/>
+        </w:rPr>
+      </w:pPr>
+      <w:r>
+        <w:rPr>
+          <w:rFonts w:ascii="Univers55" w:eastAsia="Univers55" w:hAnsi="Univers55" w:cs="Univers55"/>
+          <w:i/>
+          <w:iCs/>
+          <w:sz w:val="56"/>
+          <w:szCs w:val="56"/>
+        </w:rPr>
+        <w:t xml:space="preserve">den </w:t>
+      </w:r>
+      <w:r>
+        <w:rPr>
+          <w:rFonts w:ascii="Univers55" w:eastAsia="Univers55" w:hAnsi="Univers55" w:cs="Univers55"/>
+          <w:i/>
+          <w:iCs/>
+          <w:sz w:val="56"/>
+          <w:szCs w:val="56"/>
+        </w:rPr>
+        <w:fldChar w:fldCharType="begin"/>
+      </w:r>
+      <w:r>
+        <w:rPr>
+          <w:rFonts w:ascii="Univers55" w:eastAsia="Univers55" w:hAnsi="Univers55" w:cs="Univers55"/>
+          <w:i/>
+          <w:iCs/>
+          <w:sz w:val="56"/>
+          <w:szCs w:val="56"/>
+        </w:rPr>
+        <w:instrText xml:space="preserve"> MERGEFIELD  teilnehmer_platz  \* MERGEFORMAT </w:instrText>
+      </w:r>
+      <w:r>
+        <w:rPr>
+          <w:rFonts w:ascii="Univers55" w:eastAsia="Univers55" w:hAnsi="Univers55" w:cs="Univers55"/>
+          <w:i/>
+          <w:iCs/>
+          <w:sz w:val="56"/>
+          <w:szCs w:val="56"/>
+        </w:rPr>
+        <w:fldChar w:fldCharType="separate"/>
+      </w:r>
+      <w:r>
+        <w:rPr>
+          <w:rFonts w:ascii="Univers55" w:eastAsia="Univers55" w:hAnsi="Univers55" w:cs="Univers55"/>
+          <w:i/>
+          <w:iCs/>
+          <w:noProof/>
+          <w:sz w:val="56"/>
+          <w:szCs w:val="56"/>
+        </w:rPr>
+        <w:t>«teilnehmer_platz»</w:t>
+      </w:r>
+      <w:r>
+        <w:rPr>
+          <w:rFonts w:ascii="Univers55" w:eastAsia="Univers55" w:hAnsi="Univers55" w:cs="Univers55"/>
+          <w:i/>
+          <w:iCs/>
+          <w:sz w:val="56"/>
+          <w:szCs w:val="56"/>
+        </w:rPr>
+        <w:fldChar w:fldCharType="end"/>
+      </w:r>
+      <w:r>
+        <w:rPr>
+          <w:rFonts w:ascii="Univers55" w:eastAsia="Univers55" w:hAnsi="Univers55" w:cs="Univers55"/>
+          <w:i/>
+          <w:iCs/>
+          <w:sz w:val="56"/>
+          <w:szCs w:val="56"/>
+        </w:rPr>
+        <w:t xml:space="preserve"> Platz</w:t>
+      </w:r>
+    </w:p>
+    <w:p>
+      <w:pPr>
+        <w:tabs>
+          <w:tab w:val="left" w:pos="3107"/>
+          <w:tab w:val="center" w:pos="5386"/>
+        </w:tabs>
+        <w:autoSpaceDE w:val="0"/>
+        <w:jc w:val="center"/>
+        <w:rPr>
+          <w:rFonts w:ascii="Univers55" w:eastAsia="Univers55" w:hAnsi="Univers55" w:cs="Univers55"/>
+          <w:i/>
+          <w:iCs/>
+          <w:sz w:val="16"/>
+          <w:szCs w:val="16"/>
+        </w:rPr>
+      </w:pPr>
+    </w:p>
+    <w:p>
+      <w:pPr>
+        <w:tabs>
+          <w:tab w:val="left" w:pos="3107"/>
+          <w:tab w:val="center" w:pos="5386"/>
+        </w:tabs>
+        <w:autoSpaceDE w:val="0"/>
+        <w:jc w:val="center"/>
+        <w:rPr>
+          <w:rFonts w:ascii="Univers55" w:eastAsia="Univers55" w:hAnsi="Univers55" w:cs="Univers55"/>
+          <w:b/>
+          <w:bCs/>
+          <w:color w:val="00679A"/>
+          <w:sz w:val="56"/>
+          <w:szCs w:val="56"/>
+        </w:rPr>
+      </w:pPr>
+    </w:p>
+    <w:p>
+      <w:pPr>
+        <w:tabs>
+          <w:tab w:val="left" w:pos="3107"/>
+          <w:tab w:val="center" w:pos="5386"/>
+        </w:tabs>
+        <w:autoSpaceDE w:val="0"/>
+        <w:jc w:val="center"/>
+        <w:rPr>
+          <w:rFonts w:ascii="Univers55" w:eastAsia="Univers55" w:hAnsi="Univers55" w:cs="Univers55"/>
+          <w:b/>
+          <w:bCs/>
+          <w:color w:val="00679A"/>
+          <w:sz w:val="44"/>
+          <w:szCs w:val="44"/>
+        </w:rPr>
+      </w:pPr>
+      <w:r>
+        <w:rPr>
+          <w:noProof/>
+          <w:sz w:val="44"/>
+          <w:szCs w:val="44"/>
+        </w:rPr>
+        <w:drawing>
+          <wp:anchor distT="0" distB="0" distL="114300" distR="114300" simplePos="0" relativeHeight="251659776" behindDoc="1" locked="0" layoutInCell="1" allowOverlap="1">
+            <wp:simplePos x="0" y="0"/>
+            <wp:positionH relativeFrom="column">
+              <wp:posOffset>4340225</wp:posOffset>
+            </wp:positionH>
+            <wp:positionV relativeFrom="paragraph">
+              <wp:posOffset>129540</wp:posOffset>
+            </wp:positionV>
+            <wp:extent cx="675640" cy="899160"/>
+            <wp:effectExtent l="19050" t="0" r="0" b="0"/>
+            <wp:wrapTight wrapText="bothSides">
+              <wp:wrapPolygon edited="0">
+                <wp:start x="-609" y="0"/>
+                <wp:lineTo x="-609" y="21051"/>
+                <wp:lineTo x="21316" y="21051"/>
+                <wp:lineTo x="21316" y="0"/>
+                <wp:lineTo x="-609" y="0"/>
+              </wp:wrapPolygon>
+            </wp:wrapTight>
+            <wp:docPr id="2" name="Bild 1"/>
+            <wp:cNvGraphicFramePr>
+              <a:graphicFrameLocks xmlns:a="http://schemas.openxmlformats.org/drawingml/2006/main" noChangeAspect="1"/>
+            </wp:cNvGraphicFramePr>
+            <a:graphic xmlns:a="http://schemas.openxmlformats.org/drawingml/2006/main">
+              <a:graphicData uri="http://schemas.openxmlformats.org/drawingml/2006/picture">
+                <pic:pic xmlns:pic="http://schemas.openxmlformats.org/drawingml/2006/picture">
+                  <pic:nvPicPr>
+                    <pic:cNvPr id="0" name="Picture 1"/>
+                    <pic:cNvPicPr>
+                      <a:picLocks noChangeAspect="1" noChangeArrowheads="1"/>
+                    </pic:cNvPicPr>
+                  </pic:nvPicPr>
+                  <pic:blipFill>
+                    <a:blip r:embed="rId5" cstate="print"/>
+                    <a:srcRect/>
+                    <a:stretch>
+                      <a:fillRect/>
+                    </a:stretch>
+                  </pic:blipFill>
+                  <pic:spPr bwMode="auto">
+                    <a:xfrm>
+                      <a:off x="0" y="0"/>
+                      <a:ext cx="675640" cy="899160"/>
+                    </a:xfrm>
+                    <a:prstGeom prst="rect">
+                      <a:avLst/>
+                    </a:prstGeom>
+                    <a:noFill/>
+                    <a:ln w="9525">
+                      <a:noFill/>
+                      <a:miter lim="800000"/>
+                      <a:headEnd/>
+                      <a:tailEnd/>
+                    </a:ln>
+                  </pic:spPr>
+                </pic:pic>
+              </a:graphicData>
+            </a:graphic>
+          </wp:anchor>
+        </w:drawing>
+      </w:r>
+      <w:r>
+        <w:rPr>
+          <w:noProof/>
+          <w:sz w:val="44"/>
+          <w:szCs w:val="44"/>
+        </w:rPr>
+        <w:drawing>
+          <wp:anchor distT="0" distB="0" distL="114935" distR="114935" simplePos="0" relativeHeight="251656704" behindDoc="1" locked="0" layoutInCell="1" allowOverlap="1">
+            <wp:simplePos x="0" y="0"/>
+            <wp:positionH relativeFrom="column">
+              <wp:posOffset>5257800</wp:posOffset>
+            </wp:positionH>
+            <wp:positionV relativeFrom="paragraph">
+              <wp:posOffset>128905</wp:posOffset>
+            </wp:positionV>
+            <wp:extent cx="1302385" cy="1070610"/>
+            <wp:effectExtent l="19050" t="0" r="0" b="0"/>
+            <wp:wrapTight wrapText="bothSides">
+              <wp:wrapPolygon edited="0">
+                <wp:start x="-316" y="0"/>
+                <wp:lineTo x="-316" y="21139"/>
+                <wp:lineTo x="21484" y="21139"/>
+                <wp:lineTo x="21484" y="0"/>
+                <wp:lineTo x="-316" y="0"/>
+              </wp:wrapPolygon>
+            </wp:wrapTight>
+            <wp:docPr id="16" name="Bild 16"/>
+            <wp:cNvGraphicFramePr>
+              <a:graphicFrameLocks xmlns:a="http://schemas.openxmlformats.org/drawingml/2006/main" noChangeAspect="1"/>
+            </wp:cNvGraphicFramePr>
+            <a:graphic xmlns:a="http://schemas.openxmlformats.org/drawingml/2006/main">
+              <a:graphicData uri="http://schemas.openxmlformats.org/drawingml/2006/picture">
+                <pic:pic xmlns:pic="http://schemas.openxmlformats.org/drawingml/2006/picture">
+                  <pic:nvPicPr>
+                    <pic:cNvPr id="0" name="Picture 16"/>
+                    <pic:cNvPicPr>
+                      <a:picLocks noChangeAspect="1" noChangeArrowheads="1"/>
+                    </pic:cNvPicPr>
+                  </pic:nvPicPr>
+                  <pic:blipFill>
+                    <a:blip r:embed="rId6" cstate="print"/>
+                    <a:srcRect/>
+                    <a:stretch>
+                      <a:fillRect/>
+                    </a:stretch>
+                  </pic:blipFill>
+                  <pic:spPr bwMode="auto">
+                    <a:xfrm>
+                      <a:off x="0" y="0"/>
+                      <a:ext cx="1302385" cy="1070610"/>
+                    </a:xfrm>
+                    <a:prstGeom prst="rect">
+                      <a:avLst/>
+                    </a:prstGeom>
+                    <a:solidFill>
+                      <a:srgbClr val="FFFFFF"/>
+                    </a:solidFill>
+                    <a:ln w="9525">
+                      <a:noFill/>
+                      <a:miter lim="800000"/>
+                      <a:headEnd/>
+                      <a:tailEnd/>
+                    </a:ln>
+                  </pic:spPr>
+                </pic:pic>
+              </a:graphicData>
+            </a:graphic>
+          </wp:anchor>
+        </w:drawing>
+      </w:r>
+    </w:p>
+    <w:p>
+      <w:pPr>
+        <w:tabs>
+          <w:tab w:val="left" w:pos="3107"/>
+          <w:tab w:val="center" w:pos="5386"/>
+        </w:tabs>
+        <w:autoSpaceDE w:val="0"/>
+        <w:jc w:val="center"/>
+        <w:rPr>
+          <w:rFonts w:ascii="Univers55" w:eastAsia="Univers55" w:hAnsi="Univers55" w:cs="Univers55"/>
+          <w:b/>
+          <w:bCs/>
+          <w:color w:val="00679A"/>
+          <w:sz w:val="44"/>
+          <w:szCs w:val="44"/>
+        </w:rPr>
+      </w:pPr>
+    </w:p>
+    <w:p>
+      <w:pPr>
+        <w:tabs>
+          <w:tab w:val="left" w:pos="3107"/>
+          <w:tab w:val="center" w:pos="5386"/>
+        </w:tabs>
+        <w:autoSpaceDE w:val="0"/>
+        <w:rPr>
+          <w:rFonts w:ascii="Univers55" w:eastAsia="Univers55" w:hAnsi="Univers55" w:cs="Univers55"/>
+          <w:b/>
+          <w:bCs/>
+          <w:color w:val="00679A"/>
+          <w:sz w:val="44"/>
+          <w:szCs w:val="44"/>
+        </w:rPr>
+      </w:pPr>
+      <w:r>
+        <w:rPr>
+          <w:rFonts w:ascii="Univers55" w:eastAsia="Univers55" w:hAnsi="Univers55" w:cs="Univers55"/>
+          <w:noProof/>
+          <w:sz w:val="36"/>
+          <w:szCs w:val="36"/>
+          <w:lang w:eastAsia="en-US"/>
+        </w:rPr>
+        <w:pict>
+          <v:shapetype id="_x0000_t202" coordsize="21600,21600" o:spt="202" path="m,l,21600r21600,l21600,xe">
+            <v:stroke joinstyle="miter"/>
+            <v:path gradientshapeok="t" o:connecttype="rect"/>
+          </v:shapetype>
+          <v:shape id="_x0000_s1040" type="#_x0000_t202" style="position:absolute;margin-left:312.6pt;margin-top:24.8pt;width:108.3pt;height:16.95pt;z-index:251661824;mso-height-percent:200;mso-height-percent:200;mso-width-relative:margin;mso-height-relative:margin" filled="f" stroked="f">
+            <v:textbox style="mso-fit-shape-to-text:t">
+              <w:txbxContent>
+                <w:p>
+                  <w:pPr>
+                    <w:jc w:val="center"/>
+                    <w:rPr>
+                      <w:rFonts w:ascii="Univers" w:hAnsi="Univers"/>
+                      <w:b/>
+                      <w:sz w:val="16"/>
+                      <w:szCs w:val="16"/>
+                    </w:rPr>
+                  </w:pPr>
+                  <w:r>
+                    <w:rPr>
+                      <w:rFonts w:ascii="Univers" w:hAnsi="Univers"/>
+                      <w:b/>
+                      <w:sz w:val="16"/>
+                      <w:szCs w:val="16"/>
+                    </w:rPr>
+                    <w:t xml:space="preserve">Gemeinde </w:t>
+                  </w:r>
+                </w:p>
+                <w:p>
+                  <w:pPr>
+                    <w:jc w:val="center"/>
+                    <w:rPr>
+                      <w:rFonts w:ascii="Univers" w:hAnsi="Univers"/>
+                      <w:b/>
+                      <w:sz w:val="16"/>
+                      <w:szCs w:val="16"/>
+                    </w:rPr>
+                  </w:pPr>
+                  <w:r>
+                    <w:rPr>
+                      <w:rFonts w:ascii="Univers" w:hAnsi="Univers"/>
+                      <w:b/>
+                      <w:sz w:val="16"/>
+                      <w:szCs w:val="16"/>
+                    </w:rPr>
+                    <w:t>Heidesee</w:t>
+                  </w:r>
+                </w:p>
+              </w:txbxContent>
+            </v:textbox>
+          </v:shape>
+        </w:pict>
+      </w:r>
+      <w:r>
+        <w:rPr>
+          <w:rFonts w:ascii="Univers55" w:eastAsia="Univers55" w:hAnsi="Univers55" w:cs="Univers55"/>
+          <w:b/>
+          <w:bCs/>
+          <w:color w:val="00679A"/>
+          <w:sz w:val="44"/>
+          <w:szCs w:val="44"/>
+        </w:rPr>
+        <w:tab/>
+      </w:r>
+    </w:p>
+    <w:p>
+      <w:pPr>
+        <w:tabs>
+          <w:tab w:val="left" w:pos="360"/>
+          <w:tab w:val="left" w:pos="3107"/>
+          <w:tab w:val="center" w:pos="5386"/>
+        </w:tabs>
+        <w:autoSpaceDE w:val="0"/>
+        <w:rPr>
+          <w:rFonts w:ascii="Univers55" w:eastAsia="Univers55" w:hAnsi="Univers55" w:cs="Univers55"/>
+          <w:color w:val="00679A"/>
+          <w:sz w:val="36"/>
+          <w:szCs w:val="36"/>
+        </w:rPr>
+      </w:pPr>
+      <w:r>
+        <w:rPr>
+          <w:rFonts w:ascii="Univers55" w:eastAsia="Univers55" w:hAnsi="Univers55" w:cs="Univers55"/>
+          <w:b/>
+          <w:bCs/>
+          <w:color w:val="00679A"/>
+          <w:sz w:val="56"/>
+          <w:szCs w:val="56"/>
+        </w:rPr>
+        <w:tab/>
+      </w:r>
+      <w:proofErr w:type="spellStart"/>
+      <w:r>
+        <w:rPr>
+          <w:rFonts w:ascii="Univers55" w:eastAsia="Univers55" w:hAnsi="Univers55" w:cs="Univers55"/>
+          <w:sz w:val="36"/>
+          <w:szCs w:val="36"/>
+        </w:rPr>
+        <w:t>Heidesee</w:t>
+      </w:r>
+      <w:proofErr w:type="spellEnd"/>
+      <w:r>
+        <w:rPr>
+          <w:rFonts w:ascii="Univers55" w:eastAsia="Univers55" w:hAnsi="Univers55" w:cs="Univers55"/>
+          <w:sz w:val="36"/>
+          <w:szCs w:val="36"/>
+        </w:rPr>
+        <w:t xml:space="preserve">, </w:t>
+      </w:r>
+      <w:r>
+        <w:rPr>
+          <w:rFonts w:ascii="Univers55" w:eastAsia="Univers55" w:hAnsi="Univers55" w:cs="Univers55"/>
+          <w:sz w:val="36"/>
+          <w:szCs w:val="36"/>
+        </w:rPr>
+        <w:t xml:space="preserve">, </w:t>
+      </w:r>
+      <w:r>
+        <w:rPr>
+          <w:rFonts w:ascii="Univers55" w:eastAsia="Univers55" w:hAnsi="Univers55" w:cs="Univers55"/>
+          <w:sz w:val="36"/>
+          <w:szCs w:val="36"/>
+        </w:rPr>
+        <w:fldChar w:fldCharType="begin"/>
+      </w:r>
+      <w:r>
+        <w:rPr>
+          <w:rFonts w:ascii="Univers55" w:eastAsia="Univers55" w:hAnsi="Univers55" w:cs="Univers55"/>
+          <w:sz w:val="36"/>
+          <w:szCs w:val="36"/>
+        </w:rPr>
+        <w:instrText xml:space="preserve"> MERGEFIELD  datum  \* MERGEFORMAT </w:instrText>
+      </w:r>
+      <w:r>
+        <w:rPr>
+          <w:rFonts w:ascii="Univers55" w:eastAsia="Univers55" w:hAnsi="Univers55" w:cs="Univers55"/>
+          <w:sz w:val="36"/>
+          <w:szCs w:val="36"/>
+        </w:rPr>
+        <w:fldChar w:fldCharType="separate"/>
+      </w:r>
+      <w:r>
+        <w:rPr>
+          <w:rFonts w:ascii="Univers55" w:eastAsia="Univers55" w:hAnsi="Univers55" w:cs="Univers55"/>
+          <w:noProof/>
+          <w:sz w:val="36"/>
+          <w:szCs w:val="36"/>
+        </w:rPr>
+        <w:t>«datum»</w:t>
+      </w:r>
+      <w:r>
+        <w:rPr>
+          <w:rFonts w:ascii="Univers55" w:eastAsia="Univers55" w:hAnsi="Univers55" w:cs="Univers55"/>
+          <w:sz w:val="36"/>
+          <w:szCs w:val="36"/>
+        </w:rPr>
         <w:fldChar w:fldCharType="end"/>
       </w:r>
       <w:bookmarkStart w:id="0" w:name="_GoBack"/>
       <w:bookmarkEnd w:id="0"/>
-      <w:r>
-        <w:fldChar w:fldCharType="begin"/>
-      </w:r>
-      <w:r>
-        <w:instrText xml:space="preserve"> MERGEFIELD   \* MERGEFORMAT </w:instrText>
-      </w:r>
-      <w:r>
-        <w:fldChar w:fldCharType="separate"/>
-      </w:r>
-      <w:r>
-        <w:fldChar w:fldCharType="end"/>
-      </w:r>
-    </w:p>
-    <w:p>
-      <w:pPr>
-        <w:rPr>
-          <w:noProof/>
-        </w:rPr>
-      </w:pPr>
-      <w:r>
-        <w:t>Ort:</w:t>
-      </w:r>
-      <w:r>
-        <w:t xml:space="preserve"> </w:t>
-      </w:r>
-      <w:r>
-        <w:fldChar w:fldCharType="begin"/>
-      </w:r>
-      <w:r>
-        <w:instrText xml:space="preserve"> MERGEFIELD  ort  \* MERGEFORMAT </w:instrText>
-      </w:r>
-      <w:r>
-        <w:fldChar w:fldCharType="separate"/>
-      </w:r>
-      <w:r>
-        <w:rPr>
-          <w:noProof/>
-        </w:rPr>
-        <w:t>«ort»</w:t>
-      </w:r>
-      <w:r>
-        <w:fldChar w:fldCharType="end"/>
-      </w:r>
-    </w:p>
-    <w:p>
-      <w:fldSimple w:instr=" MERGEFIELD  hi  \* MERGEFORMAT ">
-        <w:r>
-          <w:rPr>
-            <w:noProof/>
-          </w:rPr>
-          <w:t>«hi»</w:t>
-        </w:r>
-      </w:fldSimple>
     </w:p>
     <w:sectPr>
       <w:pgSz w:w="11906" w:h="16838"/>
-      <w:pgMar w:top="1417" w:right="1417" w:bottom="1134" w:left="1417" w:header="708" w:footer="708" w:gutter="0"/>
+      <w:pgMar w:top="567" w:right="567" w:bottom="567" w:left="567" w:header="709" w:footer="709" w:gutter="0"/>
       <w:cols w:space="708"/>
       <w:docGrid w:linePitch="360"/>
     </w:sectPr>
@@ -214,17 +1061,11 @@
   <w:docDefaults>
     <w:rPrDefault>
       <w:rPr>
-        <w:rFonts w:asciiTheme="minorHAnsi" w:eastAsiaTheme="minorHAnsi" w:hAnsiTheme="minorHAnsi" w:cstheme="minorBidi"/>
-        <w:sz w:val="22"/>
-        <w:szCs w:val="22"/>
-        <w:lang w:val="de-DE" w:eastAsia="en-US" w:bidi="ar-SA"/>
+        <w:rFonts w:ascii="Times New Roman" w:eastAsia="SimSun" w:hAnsi="Times New Roman" w:cs="Times New Roman"/>
+        <w:lang w:val="de-DE" w:eastAsia="de-DE" w:bidi="ar-SA"/>
       </w:rPr>
     </w:rPrDefault>
-    <w:pPrDefault>
-      <w:pPr>
-        <w:spacing w:after="160" w:line="259" w:lineRule="auto"/>
-      </w:pPr>
-    </w:pPrDefault>
+    <w:pPrDefault/>
   </w:docDefaults>
   <w:latentStyles w:defLockedState="0" w:defUIPriority="99" w:defSemiHidden="0" w:defUnhideWhenUsed="0" w:defQFormat="0" w:count="371">
     <w:lsdException w:name="Normal" w:uiPriority="0" w:qFormat="1"/>
@@ -381,7 +1222,7 @@
     <w:lsdException w:name="Table Web 2" w:semiHidden="1" w:unhideWhenUsed="1"/>
     <w:lsdException w:name="Table Web 3" w:semiHidden="1" w:unhideWhenUsed="1"/>
     <w:lsdException w:name="Balloon Text" w:semiHidden="1" w:unhideWhenUsed="1"/>
-    <w:lsdException w:name="Table Grid" w:uiPriority="39"/>
+    <w:lsdException w:name="Table Grid" w:uiPriority="59"/>
     <w:lsdException w:name="Table Theme" w:semiHidden="1" w:unhideWhenUsed="1"/>
     <w:lsdException w:name="Placeholder Text" w:semiHidden="1"/>
     <w:lsdException w:name="No Spacing" w:uiPriority="1" w:qFormat="1"/>
@@ -602,6 +1443,17 @@
   <w:style w:type="paragraph" w:default="1" w:styleId="Standard">
     <w:name w:val="Normal"/>
     <w:qFormat/>
+    <w:rsid w:val="00B64AB1"/>
+    <w:pPr>
+      <w:widowControl w:val="0"/>
+      <w:suppressAutoHyphens/>
+    </w:pPr>
+    <w:rPr>
+      <w:rFonts w:eastAsia="Lucida Sans Unicode"/>
+      <w:kern w:val="1"/>
+      <w:sz w:val="24"/>
+      <w:szCs w:val="24"/>
+    </w:rPr>
   </w:style>
   <w:style w:type="character" w:default="1" w:styleId="Absatz-Standardschriftart">
     <w:name w:val="Default Paragraph Font"/>
@@ -630,13 +1482,41 @@
     <w:semiHidden/>
     <w:unhideWhenUsed/>
   </w:style>
+  <w:style w:type="paragraph" w:styleId="Sprechblasentext">
+    <w:name w:val="Balloon Text"/>
+    <w:basedOn w:val="Standard"/>
+    <w:link w:val="SprechblasentextZchn"/>
+    <w:uiPriority w:val="99"/>
+    <w:semiHidden/>
+    <w:unhideWhenUsed/>
+    <w:rsid w:val="007910B3"/>
+    <w:rPr>
+      <w:rFonts w:ascii="Tahoma" w:hAnsi="Tahoma" w:cs="Tahoma"/>
+      <w:sz w:val="16"/>
+      <w:szCs w:val="16"/>
+    </w:rPr>
+  </w:style>
+  <w:style w:type="character" w:customStyle="1" w:styleId="SprechblasentextZchn">
+    <w:name w:val="Sprechblasentext Zchn"/>
+    <w:basedOn w:val="Absatz-Standardschriftart"/>
+    <w:link w:val="Sprechblasentext"/>
+    <w:uiPriority w:val="99"/>
+    <w:semiHidden/>
+    <w:rsid w:val="007910B3"/>
+    <w:rPr>
+      <w:rFonts w:ascii="Tahoma" w:eastAsia="Lucida Sans Unicode" w:hAnsi="Tahoma" w:cs="Tahoma"/>
+      <w:kern w:val="1"/>
+      <w:sz w:val="16"/>
+      <w:szCs w:val="16"/>
+    </w:rPr>
+  </w:style>
 </w:styles>
 </file>
 
 <file path=word/theme/theme1.xml><?xml version="1.0" encoding="utf-8"?>
-<a:theme xmlns:a="http://schemas.openxmlformats.org/drawingml/2006/main" name="Office">
+<a:theme xmlns:a="http://schemas.openxmlformats.org/drawingml/2006/main" name="Larissa-Design">
   <a:themeElements>
-    <a:clrScheme name="Office">
+    <a:clrScheme name="Larissa">
       <a:dk1>
         <a:sysClr val="windowText" lastClr="000000"/>
       </a:dk1>
@@ -644,44 +1524,44 @@
         <a:sysClr val="window" lastClr="FFFFFF"/>
       </a:lt1>
       <a:dk2>
-        <a:srgbClr val="44546A"/>
+        <a:srgbClr val="1F497D"/>
       </a:dk2>
       <a:lt2>
-        <a:srgbClr val="E7E6E6"/>
+        <a:srgbClr val="EEECE1"/>
       </a:lt2>
       <a:accent1>
-        <a:srgbClr val="5B9BD5"/>
+        <a:srgbClr val="4F81BD"/>
       </a:accent1>
       <a:accent2>
-        <a:srgbClr val="ED7D31"/>
+        <a:srgbClr val="C0504D"/>
       </a:accent2>
       <a:accent3>
-        <a:srgbClr val="A5A5A5"/>
+        <a:srgbClr val="9BBB59"/>
       </a:accent3>
       <a:accent4>
-        <a:srgbClr val="FFC000"/>
+        <a:srgbClr val="8064A2"/>
       </a:accent4>
       <a:accent5>
-        <a:srgbClr val="4472C4"/>
+        <a:srgbClr val="4BACC6"/>
       </a:accent5>
       <a:accent6>
-        <a:srgbClr val="70AD47"/>
+        <a:srgbClr val="F79646"/>
       </a:accent6>
       <a:hlink>
-        <a:srgbClr val="0563C1"/>
+        <a:srgbClr val="0000FF"/>
       </a:hlink>
       <a:folHlink>
-        <a:srgbClr val="954F72"/>
+        <a:srgbClr val="800080"/>
       </a:folHlink>
     </a:clrScheme>
-    <a:fontScheme name="Office">
+    <a:fontScheme name="Larissa">
       <a:majorFont>
-        <a:latin typeface="Calibri Light" panose="020F0302020204030204"/>
+        <a:latin typeface="Cambria"/>
         <a:ea typeface=""/>
         <a:cs typeface=""/>
-        <a:font script="Jpan" typeface="游ゴシック Light"/>
+        <a:font script="Jpan" typeface="ＭＳ ゴシック"/>
         <a:font script="Hang" typeface="맑은 고딕"/>
-        <a:font script="Hans" typeface="等线 Light"/>
+        <a:font script="Hans" typeface="宋体"/>
         <a:font script="Hant" typeface="新細明體"/>
         <a:font script="Arab" typeface="Times New Roman"/>
         <a:font script="Hebr" typeface="Times New Roman"/>
@@ -708,15 +1588,14 @@
         <a:font script="Mong" typeface="Mongolian Baiti"/>
         <a:font script="Viet" typeface="Times New Roman"/>
         <a:font script="Uigh" typeface="Microsoft Uighur"/>
-        <a:font script="Geor" typeface="Sylfaen"/>
       </a:majorFont>
       <a:minorFont>
-        <a:latin typeface="Calibri" panose="020F0502020204030204"/>
+        <a:latin typeface="Calibri"/>
         <a:ea typeface=""/>
         <a:cs typeface=""/>
-        <a:font script="Jpan" typeface="游明朝"/>
+        <a:font script="Jpan" typeface="ＭＳ 明朝"/>
         <a:font script="Hang" typeface="맑은 고딕"/>
-        <a:font script="Hans" typeface="等线"/>
+        <a:font script="Hans" typeface="宋体"/>
         <a:font script="Hant" typeface="新細明體"/>
         <a:font script="Arab" typeface="Arial"/>
         <a:font script="Hebr" typeface="Arial"/>
@@ -743,10 +1622,9 @@
         <a:font script="Mong" typeface="Mongolian Baiti"/>
         <a:font script="Viet" typeface="Arial"/>
         <a:font script="Uigh" typeface="Microsoft Uighur"/>
-        <a:font script="Geor" typeface="Sylfaen"/>
       </a:minorFont>
     </a:fontScheme>
-    <a:fmtScheme name="Office">
+    <a:fmtScheme name="Larissa">
       <a:fillStyleLst>
         <a:solidFill>
           <a:schemeClr val="phClr"/>
@@ -755,141 +1633,165 @@
           <a:gsLst>
             <a:gs pos="0">
               <a:schemeClr val="phClr">
-                <a:lumMod val="110000"/>
-                <a:satMod val="105000"/>
-                <a:tint val="67000"/>
+                <a:tint val="50000"/>
+                <a:satMod val="300000"/>
               </a:schemeClr>
             </a:gs>
-            <a:gs pos="50000">
+            <a:gs pos="35000">
               <a:schemeClr val="phClr">
-                <a:lumMod val="105000"/>
-                <a:satMod val="103000"/>
-                <a:tint val="73000"/>
+                <a:tint val="37000"/>
+                <a:satMod val="300000"/>
               </a:schemeClr>
             </a:gs>
             <a:gs pos="100000">
               <a:schemeClr val="phClr">
-                <a:lumMod val="105000"/>
-                <a:satMod val="109000"/>
-                <a:tint val="81000"/>
+                <a:tint val="15000"/>
+                <a:satMod val="350000"/>
               </a:schemeClr>
             </a:gs>
           </a:gsLst>
-          <a:lin ang="5400000" scaled="0"/>
+          <a:lin ang="16200000" scaled="1"/>
         </a:gradFill>
         <a:gradFill rotWithShape="1">
           <a:gsLst>
             <a:gs pos="0">
               <a:schemeClr val="phClr">
-                <a:satMod val="103000"/>
-                <a:lumMod val="102000"/>
-                <a:tint val="94000"/>
+                <a:shade val="51000"/>
+                <a:satMod val="130000"/>
               </a:schemeClr>
             </a:gs>
-            <a:gs pos="50000">
+            <a:gs pos="80000">
               <a:schemeClr val="phClr">
-                <a:satMod val="110000"/>
-                <a:lumMod val="100000"/>
-                <a:shade val="100000"/>
+                <a:shade val="93000"/>
+                <a:satMod val="130000"/>
               </a:schemeClr>
             </a:gs>
             <a:gs pos="100000">
               <a:schemeClr val="phClr">
-                <a:lumMod val="99000"/>
-                <a:satMod val="120000"/>
-                <a:shade val="78000"/>
+                <a:shade val="94000"/>
+                <a:satMod val="135000"/>
               </a:schemeClr>
             </a:gs>
           </a:gsLst>
-          <a:lin ang="5400000" scaled="0"/>
+          <a:lin ang="16200000" scaled="0"/>
         </a:gradFill>
       </a:fillStyleLst>
       <a:lnStyleLst>
-        <a:ln w="6350" cap="flat" cmpd="sng" algn="ctr">
+        <a:ln w="9525" cap="flat" cmpd="sng" algn="ctr">
+          <a:solidFill>
+            <a:schemeClr val="phClr">
+              <a:shade val="95000"/>
+              <a:satMod val="105000"/>
+            </a:schemeClr>
+          </a:solidFill>
+          <a:prstDash val="solid"/>
+        </a:ln>
+        <a:ln w="25400" cap="flat" cmpd="sng" algn="ctr">
           <a:solidFill>
             <a:schemeClr val="phClr"/>
           </a:solidFill>
           <a:prstDash val="solid"/>
-          <a:miter lim="800000"/>
         </a:ln>
-        <a:ln w="12700" cap="flat" cmpd="sng" algn="ctr">
+        <a:ln w="38100" cap="flat" cmpd="sng" algn="ctr">
           <a:solidFill>
             <a:schemeClr val="phClr"/>
           </a:solidFill>
           <a:prstDash val="solid"/>
-          <a:miter lim="800000"/>
-        </a:ln>
-        <a:ln w="19050" cap="flat" cmpd="sng" algn="ctr">
-          <a:solidFill>
-            <a:schemeClr val="phClr"/>
-          </a:solidFill>
-          <a:prstDash val="solid"/>
-          <a:miter lim="800000"/>
         </a:ln>
       </a:lnStyleLst>
       <a:effectStyleLst>
         <a:effectStyle>
-          <a:effectLst/>
-        </a:effectStyle>
-        <a:effectStyle>
-          <a:effectLst/>
+          <a:effectLst>
+            <a:outerShdw blurRad="40000" dist="20000" dir="5400000" rotWithShape="0">
+              <a:srgbClr val="000000">
+                <a:alpha val="38000"/>
+              </a:srgbClr>
+            </a:outerShdw>
+          </a:effectLst>
         </a:effectStyle>
         <a:effectStyle>
           <a:effectLst>
-            <a:outerShdw blurRad="57150" dist="19050" dir="5400000" algn="ctr" rotWithShape="0">
+            <a:outerShdw blurRad="40000" dist="23000" dir="5400000" rotWithShape="0">
               <a:srgbClr val="000000">
-                <a:alpha val="63000"/>
+                <a:alpha val="35000"/>
               </a:srgbClr>
             </a:outerShdw>
           </a:effectLst>
+        </a:effectStyle>
+        <a:effectStyle>
+          <a:effectLst>
+            <a:outerShdw blurRad="40000" dist="23000" dir="5400000" rotWithShape="0">
+              <a:srgbClr val="000000">
+                <a:alpha val="35000"/>
+              </a:srgbClr>
+            </a:outerShdw>
+          </a:effectLst>
+          <a:scene3d>
+            <a:camera prst="orthographicFront">
+              <a:rot lat="0" lon="0" rev="0"/>
+            </a:camera>
+            <a:lightRig rig="threePt" dir="t">
+              <a:rot lat="0" lon="0" rev="1200000"/>
+            </a:lightRig>
+          </a:scene3d>
+          <a:sp3d>
+            <a:bevelT w="63500" h="25400"/>
+          </a:sp3d>
         </a:effectStyle>
       </a:effectStyleLst>
       <a:bgFillStyleLst>
         <a:solidFill>
           <a:schemeClr val="phClr"/>
         </a:solidFill>
-        <a:solidFill>
-          <a:schemeClr val="phClr">
-            <a:tint val="95000"/>
-            <a:satMod val="170000"/>
-          </a:schemeClr>
-        </a:solidFill>
         <a:gradFill rotWithShape="1">
           <a:gsLst>
             <a:gs pos="0">
               <a:schemeClr val="phClr">
-                <a:tint val="93000"/>
-                <a:satMod val="150000"/>
-                <a:shade val="98000"/>
-                <a:lumMod val="102000"/>
+                <a:tint val="40000"/>
+                <a:satMod val="350000"/>
               </a:schemeClr>
             </a:gs>
-            <a:gs pos="50000">
+            <a:gs pos="40000">
               <a:schemeClr val="phClr">
-                <a:tint val="98000"/>
-                <a:satMod val="130000"/>
-                <a:shade val="90000"/>
-                <a:lumMod val="103000"/>
+                <a:tint val="45000"/>
+                <a:shade val="99000"/>
+                <a:satMod val="350000"/>
               </a:schemeClr>
             </a:gs>
             <a:gs pos="100000">
               <a:schemeClr val="phClr">
-                <a:shade val="63000"/>
-                <a:satMod val="120000"/>
+                <a:shade val="20000"/>
+                <a:satMod val="255000"/>
               </a:schemeClr>
             </a:gs>
           </a:gsLst>
-          <a:lin ang="5400000" scaled="0"/>
+          <a:path path="circle">
+            <a:fillToRect l="50000" t="-80000" r="50000" b="180000"/>
+          </a:path>
+        </a:gradFill>
+        <a:gradFill rotWithShape="1">
+          <a:gsLst>
+            <a:gs pos="0">
+              <a:schemeClr val="phClr">
+                <a:tint val="80000"/>
+                <a:satMod val="300000"/>
+              </a:schemeClr>
+            </a:gs>
+            <a:gs pos="100000">
+              <a:schemeClr val="phClr">
+                <a:shade val="30000"/>
+                <a:satMod val="200000"/>
+              </a:schemeClr>
+            </a:gs>
+          </a:gsLst>
+          <a:path path="circle">
+            <a:fillToRect l="50000" t="50000" r="50000" b="50000"/>
+          </a:path>
         </a:gradFill>
       </a:bgFillStyleLst>
     </a:fmtScheme>
   </a:themeElements>
   <a:objectDefaults/>
   <a:extraClrSchemeLst/>
-  <a:extLst>
-    <a:ext uri="{05A4C25C-085E-4340-85A3-A5531E510DB2}">
-      <thm15:themeFamily xmlns:thm15="http://schemas.microsoft.com/office/thememl/2012/main" name="Office Theme" id="{62F939B6-93AF-4DB8-9C6B-D6C7DFDC589F}" vid="{4A3C46E8-61CC-4603-A589-7422A47A8E4A}"/>
-    </a:ext>
-  </a:extLst>
 </a:theme>
 </file>
</xml_diff>

<commit_message>
teilnehmer bekommen pro disziplin eine Startnummer
</commit_message>
<xml_diff>
--- a/files/Urkunden_Zusammenfassung/1000m.docx
+++ b/files/Urkunden_Zusammenfassung/1000m.docx
@@ -829,24 +829,6 @@
           <w:tab w:val="center" w:pos="5386"/>
         </w:tabs>
         <w:autoSpaceDE w:val="0"/>
-        <w:jc w:val="center"/>
-        <w:rPr>
-          <w:rFonts w:ascii="Univers55" w:eastAsia="Univers55" w:hAnsi="Univers55" w:cs="Univers55"/>
-          <w:b/>
-          <w:bCs/>
-          <w:color w:val="00679A"/>
-          <w:sz w:val="44"/>
-          <w:szCs w:val="44"/>
-        </w:rPr>
-      </w:pPr>
-    </w:p>
-    <w:p>
-      <w:pPr>
-        <w:tabs>
-          <w:tab w:val="left" w:pos="3107"/>
-          <w:tab w:val="center" w:pos="5386"/>
-        </w:tabs>
-        <w:autoSpaceDE w:val="0"/>
         <w:rPr>
           <w:rFonts w:ascii="Univers55" w:eastAsia="Univers55" w:hAnsi="Univers55" w:cs="Univers55"/>
           <w:b/>
@@ -917,17 +899,6 @@
           </v:shape>
         </w:pict>
       </w:r>
-      <w:r>
-        <w:rPr>
-          <w:rFonts w:ascii="Univers55" w:eastAsia="Univers55" w:hAnsi="Univers55" w:cs="Univers55"/>
-          <w:b/>
-          <w:bCs/>
-          <w:color w:val="00679A"/>
-          <w:sz w:val="44"/>
-          <w:szCs w:val="44"/>
-        </w:rPr>
-        <w:tab/>
-      </w:r>
     </w:p>
     <w:p>
       <w:pPr>
@@ -961,7 +932,7 @@
           <w:sz w:val="36"/>
           <w:szCs w:val="36"/>
         </w:rPr>
-        <w:t xml:space="preserve">Heidesee, </w:t>
+        <w:t>Heidesee</w:t>
       </w:r>
       <w:r>
         <w:rPr>

</xml_diff>